<commit_message>
Add img in html done!
</commit_message>
<xml_diff>
--- a/app/docx/prova.docx
+++ b/app/docx/prova.docx
@@ -204,7 +204,7 @@
           <w:sz w:val="16"/>
           <w:szCs w:val="16"/>
         </w:rPr>
-        <w:t xml:space="preserve">prova</w:t>
+        <w:t xml:space="preserve"/>
       </w:r>
     </w:p>
     <w:p>
@@ -317,10 +317,10 @@
         <w:gridCol w:w="1666"/>
         <w:gridCol w:w="1650"/>
         <w:gridCol w:w="959"/>
-        <w:gridCol w:w="1647"/>
-        <w:gridCol w:w="1359"/>
-        <w:gridCol w:w="1056"/>
-        <w:gridCol w:w="2736"/>
+        <w:gridCol w:w="1648"/>
+        <w:gridCol w:w="1360"/>
+        <w:gridCol w:w="1057"/>
+        <w:gridCol w:w="2733"/>
       </w:tblGrid>
       <w:tr>
         <w:trPr>
@@ -505,7 +505,7 @@
         </w:tc>
         <w:tc>
           <w:tcPr>
-            <w:tcW w:w="1647" w:type="dxa"/>
+            <w:tcW w:w="1648" w:type="dxa"/>
             <w:tcBorders>
               <w:top w:val="single" w:sz="4" w:space="0" w:color="DEE2E6"/>
               <w:left w:val="single" w:sz="4" w:space="0" w:color="DEE2E6"/>
@@ -539,7 +539,7 @@
         </w:tc>
         <w:tc>
           <w:tcPr>
-            <w:tcW w:w="1359" w:type="dxa"/>
+            <w:tcW w:w="1360" w:type="dxa"/>
             <w:tcBorders>
               <w:top w:val="single" w:sz="4" w:space="0" w:color="DEE2E6"/>
               <w:left w:val="single" w:sz="4" w:space="0" w:color="DEE2E6"/>
@@ -583,7 +583,7 @@
         </w:tc>
         <w:tc>
           <w:tcPr>
-            <w:tcW w:w="1056" w:type="dxa"/>
+            <w:tcW w:w="1057" w:type="dxa"/>
             <w:tcBorders>
               <w:top w:val="single" w:sz="4" w:space="0" w:color="DEE2E6"/>
               <w:left w:val="single" w:sz="4" w:space="0" w:color="DEE2E6"/>
@@ -617,7 +617,7 @@
         </w:tc>
         <w:tc>
           <w:tcPr>
-            <w:tcW w:w="2736" w:type="dxa"/>
+            <w:tcW w:w="2733" w:type="dxa"/>
             <w:tcBorders>
               <w:top w:val="single" w:sz="4" w:space="0" w:color="DEE2E6"/>
               <w:left w:val="single" w:sz="4" w:space="0" w:color="DEE2E6"/>
@@ -677,7 +677,7 @@
                 <w:sz w:val="12"/>
                 <w:szCs w:val="12"/>
               </w:rPr>
-              <w:t xml:space="preserve">prova</w:t>
+              <w:t xml:space="preserve"/>
             </w:r>
           </w:p>
         </w:tc>
@@ -708,7 +708,7 @@
                 <w:sz w:val="12"/>
                 <w:szCs w:val="12"/>
               </w:rPr>
-              <w:t xml:space="preserve">prova</w:t>
+              <w:t xml:space="preserve"/>
             </w:r>
           </w:p>
         </w:tc>
@@ -737,7 +737,7 @@
                 <w:sz w:val="12"/>
                 <w:szCs w:val="12"/>
               </w:rPr>
-              <w:t xml:space="preserve">prova</w:t>
+              <w:t xml:space="preserve"/>
             </w:r>
           </w:p>
         </w:tc>
@@ -768,13 +768,13 @@
                 <w:sz w:val="12"/>
                 <w:szCs w:val="12"/>
               </w:rPr>
-              <w:t xml:space="preserve">prova</w:t>
-            </w:r>
-          </w:p>
-        </w:tc>
-        <w:tc>
-          <w:tcPr>
-            <w:tcW w:w="1647" w:type="dxa"/>
+              <w:t xml:space="preserve"/>
+            </w:r>
+          </w:p>
+        </w:tc>
+        <w:tc>
+          <w:tcPr>
+            <w:tcW w:w="1648" w:type="dxa"/>
             <w:tcBorders>
               <w:top w:val="single" w:sz="6" w:space="0" w:color="DEE2E6"/>
               <w:left w:val="single" w:sz="4" w:space="0" w:color="DEE2E6"/>
@@ -799,13 +799,13 @@
                 <w:sz w:val="12"/>
                 <w:szCs w:val="12"/>
               </w:rPr>
-              <w:t xml:space="preserve">prova</w:t>
-            </w:r>
-          </w:p>
-        </w:tc>
-        <w:tc>
-          <w:tcPr>
-            <w:tcW w:w="1359" w:type="dxa"/>
+              <w:t xml:space="preserve"/>
+            </w:r>
+          </w:p>
+        </w:tc>
+        <w:tc>
+          <w:tcPr>
+            <w:tcW w:w="1360" w:type="dxa"/>
             <w:tcBorders>
               <w:top w:val="single" w:sz="6" w:space="0" w:color="DEE2E6"/>
               <w:left w:val="single" w:sz="4" w:space="0" w:color="DEE2E6"/>
@@ -836,7 +836,7 @@
         </w:tc>
         <w:tc>
           <w:tcPr>
-            <w:tcW w:w="1056" w:type="dxa"/>
+            <w:tcW w:w="1057" w:type="dxa"/>
             <w:tcBorders>
               <w:top w:val="single" w:sz="6" w:space="0" w:color="DEE2E6"/>
               <w:left w:val="single" w:sz="4" w:space="0" w:color="DEE2E6"/>
@@ -867,7 +867,7 @@
         </w:tc>
         <w:tc>
           <w:tcPr>
-            <w:tcW w:w="2736" w:type="dxa"/>
+            <w:tcW w:w="2733" w:type="dxa"/>
             <w:tcBorders>
               <w:top w:val="single" w:sz="6" w:space="0" w:color="DEE2E6"/>
               <w:left w:val="single" w:sz="4" w:space="0" w:color="DEE2E6"/>
@@ -891,7 +891,44 @@
                 <w:sz w:val="12"/>
                 <w:szCs w:val="12"/>
               </w:rPr>
-              <w:t>img</w:t>
+              <w:t xml:space="preserve"/>
+            </w:r>
+            <w:r>
+              <w:drawing>
+                <wp:inline xmlns:a="http://schemas.openxmlformats.org/drawingml/2006/main" xmlns:pic="http://schemas.openxmlformats.org/drawingml/2006/picture">
+                  <wp:extent cx="720000" cy="720000"/>
+                  <wp:docPr id="1001" name="Picture 1"/>
+                  <wp:cNvGraphicFramePr>
+                    <a:graphicFrameLocks noChangeAspect="1"/>
+                  </wp:cNvGraphicFramePr>
+                  <a:graphic>
+                    <a:graphicData uri="http://schemas.openxmlformats.org/drawingml/2006/picture">
+                      <pic:pic>
+                        <pic:nvPicPr>
+                          <pic:cNvPr id="0" name="logo3.jpg"/>
+                          <pic:cNvPicPr/>
+                        </pic:nvPicPr>
+                        <pic:blipFill>
+                          <a:blip r:embed="rId5"/>
+                          <a:stretch>
+                            <a:fillRect/>
+                          </a:stretch>
+                        </pic:blipFill>
+                        <pic:spPr>
+                          <a:xfrm>
+                            <a:off x="0" y="0"/>
+                            <a:ext cx="720000" cy="720000"/>
+                          </a:xfrm>
+                          <a:prstGeom prst="rect"/>
+                        </pic:spPr>
+                      </pic:pic>
+                    </a:graphicData>
+                  </a:graphic>
+                </wp:inline>
+              </w:drawing>
+            </w:r>
+            <w:r>
+              <w:t xml:space="preserve"/>
             </w:r>
           </w:p>
         </w:tc>
@@ -1368,7 +1405,7 @@
                 <w:sz w:val="12"/>
                 <w:szCs w:val="12"/>
               </w:rPr>
-              <w:t xml:space="preserve">prova</w:t>
+              <w:t xml:space="preserve"/>
             </w:r>
           </w:p>
         </w:tc>
@@ -1399,7 +1436,7 @@
                 <w:sz w:val="12"/>
                 <w:szCs w:val="12"/>
               </w:rPr>
-              <w:t xml:space="preserve">prova</w:t>
+              <w:t xml:space="preserve"/>
             </w:r>
           </w:p>
         </w:tc>
@@ -1430,7 +1467,7 @@
                 <w:sz w:val="12"/>
                 <w:szCs w:val="12"/>
               </w:rPr>
-              <w:t xml:space="preserve">prova</w:t>
+              <w:t xml:space="preserve"/>
             </w:r>
           </w:p>
         </w:tc>
@@ -1461,7 +1498,7 @@
                 <w:sz w:val="12"/>
                 <w:szCs w:val="12"/>
               </w:rPr>
-              <w:t xml:space="preserve">prova</w:t>
+              <w:t xml:space="preserve"/>
             </w:r>
           </w:p>
         </w:tc>
@@ -1492,7 +1529,7 @@
                 <w:sz w:val="12"/>
                 <w:szCs w:val="12"/>
               </w:rPr>
-              <w:t xml:space="preserve">prova</w:t>
+              <w:t xml:space="preserve"/>
             </w:r>
           </w:p>
         </w:tc>
@@ -1523,7 +1560,7 @@
                 <w:sz w:val="12"/>
                 <w:szCs w:val="12"/>
               </w:rPr>
-              <w:t xml:space="preserve">prova</w:t>
+              <w:t xml:space="preserve"/>
             </w:r>
           </w:p>
         </w:tc>
@@ -1553,7 +1590,44 @@
                 <w:sz w:val="12"/>
                 <w:szCs w:val="12"/>
               </w:rPr>
-              <w:t>img</w:t>
+              <w:t xml:space="preserve"/>
+            </w:r>
+            <w:r>
+              <w:drawing>
+                <wp:inline xmlns:a="http://schemas.openxmlformats.org/drawingml/2006/main" xmlns:pic="http://schemas.openxmlformats.org/drawingml/2006/picture">
+                  <wp:extent cx="720000" cy="720000"/>
+                  <wp:docPr id="1002" name="Picture 1"/>
+                  <wp:cNvGraphicFramePr>
+                    <a:graphicFrameLocks noChangeAspect="1"/>
+                  </wp:cNvGraphicFramePr>
+                  <a:graphic>
+                    <a:graphicData uri="http://schemas.openxmlformats.org/drawingml/2006/picture">
+                      <pic:pic>
+                        <pic:nvPicPr>
+                          <pic:cNvPr id="0" name="logo3.jpg"/>
+                          <pic:cNvPicPr/>
+                        </pic:nvPicPr>
+                        <pic:blipFill>
+                          <a:blip r:embed="rId5"/>
+                          <a:stretch>
+                            <a:fillRect/>
+                          </a:stretch>
+                        </pic:blipFill>
+                        <pic:spPr>
+                          <a:xfrm>
+                            <a:off x="0" y="0"/>
+                            <a:ext cx="720000" cy="720000"/>
+                          </a:xfrm>
+                          <a:prstGeom prst="rect"/>
+                        </pic:spPr>
+                      </pic:pic>
+                    </a:graphicData>
+                  </a:graphic>
+                </wp:inline>
+              </w:drawing>
+            </w:r>
+            <w:r>
+              <w:t xml:space="preserve"/>
             </w:r>
           </w:p>
         </w:tc>
@@ -1689,8 +1763,8 @@
         <w:gridCol w:w="740"/>
         <w:gridCol w:w="844"/>
         <w:gridCol w:w="1538"/>
-        <w:gridCol w:w="1135"/>
-        <w:gridCol w:w="1727"/>
+        <w:gridCol w:w="1137"/>
+        <w:gridCol w:w="1725"/>
         <w:gridCol w:w="2739"/>
       </w:tblGrid>
       <w:tr>
@@ -2054,7 +2128,7 @@
         </w:tc>
         <w:tc>
           <w:tcPr>
-            <w:tcW w:w="1135" w:type="dxa"/>
+            <w:tcW w:w="1137" w:type="dxa"/>
             <w:tcBorders>
               <w:top w:val="single" w:sz="4" w:space="0" w:color="DEE2E6"/>
               <w:left w:val="single" w:sz="4" w:space="0" w:color="DEE2E6"/>
@@ -2102,7 +2176,7 @@
         </w:tc>
         <w:tc>
           <w:tcPr>
-            <w:tcW w:w="1727" w:type="dxa"/>
+            <w:tcW w:w="1725" w:type="dxa"/>
             <w:tcBorders>
               <w:top w:val="single" w:sz="4" w:space="0" w:color="DEE2E6"/>
               <w:left w:val="single" w:sz="4" w:space="0" w:color="DEE2E6"/>
@@ -2210,7 +2284,7 @@
                 <w:sz w:val="12"/>
                 <w:szCs w:val="12"/>
               </w:rPr>
-              <w:t xml:space="preserve">prova</w:t>
+              <w:t xml:space="preserve"/>
             </w:r>
           </w:p>
         </w:tc>
@@ -2241,7 +2315,7 @@
                 <w:sz w:val="12"/>
                 <w:szCs w:val="12"/>
               </w:rPr>
-              <w:t xml:space="preserve">prova</w:t>
+              <w:t xml:space="preserve"/>
             </w:r>
           </w:p>
         </w:tc>
@@ -2272,7 +2346,7 @@
                 <w:sz w:val="12"/>
                 <w:szCs w:val="12"/>
               </w:rPr>
-              <w:t xml:space="preserve">prova</w:t>
+              <w:t xml:space="preserve"/>
             </w:r>
           </w:p>
         </w:tc>
@@ -2303,7 +2377,7 @@
                 <w:sz w:val="12"/>
                 <w:szCs w:val="12"/>
               </w:rPr>
-              <w:t xml:space="preserve">prova</w:t>
+              <w:t xml:space="preserve"/>
             </w:r>
           </w:p>
         </w:tc>
@@ -2365,13 +2439,13 @@
                 <w:sz w:val="12"/>
                 <w:szCs w:val="12"/>
               </w:rPr>
-              <w:t xml:space="preserve">prova</w:t>
-            </w:r>
-          </w:p>
-        </w:tc>
-        <w:tc>
-          <w:tcPr>
-            <w:tcW w:w="1135" w:type="dxa"/>
+              <w:t xml:space="preserve"/>
+            </w:r>
+          </w:p>
+        </w:tc>
+        <w:tc>
+          <w:tcPr>
+            <w:tcW w:w="1137" w:type="dxa"/>
             <w:tcBorders>
               <w:top w:val="single" w:sz="6" w:space="0" w:color="DEE2E6"/>
               <w:left w:val="single" w:sz="4" w:space="0" w:color="DEE2E6"/>
@@ -2396,13 +2470,13 @@
                 <w:sz w:val="12"/>
                 <w:szCs w:val="12"/>
               </w:rPr>
-              <w:t xml:space="preserve">prova</w:t>
-            </w:r>
-          </w:p>
-        </w:tc>
-        <w:tc>
-          <w:tcPr>
-            <w:tcW w:w="1727" w:type="dxa"/>
+              <w:t xml:space="preserve"/>
+            </w:r>
+          </w:p>
+        </w:tc>
+        <w:tc>
+          <w:tcPr>
+            <w:tcW w:w="1725" w:type="dxa"/>
             <w:tcBorders>
               <w:top w:val="single" w:sz="6" w:space="0" w:color="DEE2E6"/>
               <w:left w:val="single" w:sz="4" w:space="0" w:color="DEE2E6"/>
@@ -2427,7 +2501,7 @@
                 <w:sz w:val="12"/>
                 <w:szCs w:val="12"/>
               </w:rPr>
-              <w:t xml:space="preserve">prova</w:t>
+              <w:t xml:space="preserve"/>
             </w:r>
           </w:p>
         </w:tc>
@@ -2457,7 +2531,44 @@
                 <w:sz w:val="12"/>
                 <w:szCs w:val="12"/>
               </w:rPr>
-              <w:t>img</w:t>
+              <w:t xml:space="preserve"/>
+            </w:r>
+            <w:r>
+              <w:drawing>
+                <wp:inline xmlns:a="http://schemas.openxmlformats.org/drawingml/2006/main" xmlns:pic="http://schemas.openxmlformats.org/drawingml/2006/picture">
+                  <wp:extent cx="720000" cy="720000"/>
+                  <wp:docPr id="1003" name="Picture 1"/>
+                  <wp:cNvGraphicFramePr>
+                    <a:graphicFrameLocks noChangeAspect="1"/>
+                  </wp:cNvGraphicFramePr>
+                  <a:graphic>
+                    <a:graphicData uri="http://schemas.openxmlformats.org/drawingml/2006/picture">
+                      <pic:pic>
+                        <pic:nvPicPr>
+                          <pic:cNvPr id="0" name="logo3.jpg"/>
+                          <pic:cNvPicPr/>
+                        </pic:nvPicPr>
+                        <pic:blipFill>
+                          <a:blip r:embed="rId5"/>
+                          <a:stretch>
+                            <a:fillRect/>
+                          </a:stretch>
+                        </pic:blipFill>
+                        <pic:spPr>
+                          <a:xfrm>
+                            <a:off x="0" y="0"/>
+                            <a:ext cx="720000" cy="720000"/>
+                          </a:xfrm>
+                          <a:prstGeom prst="rect"/>
+                        </pic:spPr>
+                      </pic:pic>
+                    </a:graphicData>
+                  </a:graphic>
+                </wp:inline>
+              </w:drawing>
+            </w:r>
+            <w:r>
+              <w:t xml:space="preserve"/>
             </w:r>
           </w:p>
         </w:tc>
@@ -2590,8 +2701,8 @@
         <w:gridCol w:w="2103"/>
         <w:gridCol w:w="2547"/>
         <w:gridCol w:w="2548"/>
-        <w:gridCol w:w="2548"/>
-        <w:gridCol w:w="2721"/>
+        <w:gridCol w:w="2547"/>
+        <w:gridCol w:w="2722"/>
       </w:tblGrid>
       <w:tr>
         <w:trPr>
@@ -2704,7 +2815,7 @@
         </w:tc>
         <w:tc>
           <w:tcPr>
-            <w:tcW w:w="2548" w:type="dxa"/>
+            <w:tcW w:w="2547" w:type="dxa"/>
             <w:tcBorders>
               <w:top w:val="single" w:sz="4" w:space="0" w:color="DEE2E6"/>
               <w:left w:val="single" w:sz="4" w:space="0" w:color="DEE2E6"/>
@@ -2749,7 +2860,7 @@
         </w:tc>
         <w:tc>
           <w:tcPr>
-            <w:tcW w:w="2721" w:type="dxa"/>
+            <w:tcW w:w="2722" w:type="dxa"/>
             <w:tcBorders>
               <w:top w:val="single" w:sz="4" w:space="0" w:color="DEE2E6"/>
               <w:left w:val="single" w:sz="4" w:space="0" w:color="DEE2E6"/>
@@ -2777,27 +2888,7 @@
                 <w:sz w:val="12"/>
                 <w:szCs w:val="12"/>
               </w:rPr>
-              <w:t>C</w:t>
-            </w:r>
-            <w:r>
-              <w:rPr>
-                <w:rFonts w:ascii="arial" w:hAnsi="arial"/>
-                <w:b/>
-                <w:color w:val="202529"/>
-                <w:sz w:val="12"/>
-                <w:szCs w:val="12"/>
-              </w:rPr>
-              <w:t>o</w:t>
-            </w:r>
-            <w:r>
-              <w:rPr>
-                <w:rFonts w:ascii="arial" w:hAnsi="arial"/>
-                <w:b/>
-                <w:color w:val="202529"/>
-                <w:sz w:val="12"/>
-                <w:szCs w:val="12"/>
-              </w:rPr>
-              <w:t xml:space="preserve">di de </w:t>
+              <w:t xml:space="preserve">Codi de </w:t>
             </w:r>
             <w:r>
               <w:rPr>
@@ -2924,7 +3015,7 @@
         </w:tc>
         <w:tc>
           <w:tcPr>
-            <w:tcW w:w="2548" w:type="dxa"/>
+            <w:tcW w:w="2547" w:type="dxa"/>
             <w:tcBorders>
               <w:top w:val="single" w:sz="6" w:space="0" w:color="DEE2E6"/>
               <w:left w:val="single" w:sz="4" w:space="0" w:color="DEE2E6"/>
@@ -2957,7 +3048,7 @@
         </w:tc>
         <w:tc>
           <w:tcPr>
-            <w:tcW w:w="2721" w:type="dxa"/>
+            <w:tcW w:w="2722" w:type="dxa"/>
             <w:tcBorders>
               <w:top w:val="single" w:sz="6" w:space="0" w:color="DEE2E6"/>
               <w:left w:val="single" w:sz="4" w:space="0" w:color="DEE2E6"/>
@@ -3100,7 +3191,7 @@
         </w:tc>
         <w:tc>
           <w:tcPr>
-            <w:tcW w:w="2548" w:type="dxa"/>
+            <w:tcW w:w="2547" w:type="dxa"/>
             <w:tcBorders>
               <w:top w:val="single" w:sz="6" w:space="0" w:color="DEE2E6"/>
               <w:left w:val="single" w:sz="4" w:space="0" w:color="DEE2E6"/>
@@ -3133,7 +3224,7 @@
         </w:tc>
         <w:tc>
           <w:tcPr>
-            <w:tcW w:w="2721" w:type="dxa"/>
+            <w:tcW w:w="2722" w:type="dxa"/>
             <w:tcBorders>
               <w:top w:val="single" w:sz="6" w:space="0" w:color="DEE2E6"/>
               <w:left w:val="single" w:sz="4" w:space="0" w:color="DEE2E6"/>
@@ -3287,7 +3378,7 @@
         </w:tc>
         <w:tc>
           <w:tcPr>
-            <w:tcW w:w="2548" w:type="dxa"/>
+            <w:tcW w:w="2547" w:type="dxa"/>
             <w:tcBorders>
               <w:top w:val="single" w:sz="6" w:space="0" w:color="DEE2E6"/>
               <w:left w:val="single" w:sz="4" w:space="0" w:color="DEE2E6"/>
@@ -3320,7 +3411,7 @@
         </w:tc>
         <w:tc>
           <w:tcPr>
-            <w:tcW w:w="2721" w:type="dxa"/>
+            <w:tcW w:w="2722" w:type="dxa"/>
             <w:tcBorders>
               <w:top w:val="single" w:sz="6" w:space="0" w:color="DEE2E6"/>
               <w:left w:val="single" w:sz="4" w:space="0" w:color="DEE2E6"/>
@@ -3463,7 +3554,7 @@
         </w:tc>
         <w:tc>
           <w:tcPr>
-            <w:tcW w:w="2548" w:type="dxa"/>
+            <w:tcW w:w="2547" w:type="dxa"/>
             <w:tcBorders>
               <w:top w:val="single" w:sz="6" w:space="0" w:color="DEE2E6"/>
               <w:left w:val="single" w:sz="4" w:space="0" w:color="DEE2E6"/>
@@ -3496,7 +3587,7 @@
         </w:tc>
         <w:tc>
           <w:tcPr>
-            <w:tcW w:w="2721" w:type="dxa"/>
+            <w:tcW w:w="2722" w:type="dxa"/>
             <w:tcBorders>
               <w:top w:val="single" w:sz="6" w:space="0" w:color="DEE2E6"/>
               <w:left w:val="single" w:sz="4" w:space="0" w:color="DEE2E6"/>
@@ -3708,7 +3799,7 @@
         </w:tc>
         <w:tc>
           <w:tcPr>
-            <w:tcW w:w="2548" w:type="dxa"/>
+            <w:tcW w:w="2547" w:type="dxa"/>
             <w:tcBorders>
               <w:top w:val="single" w:sz="6" w:space="0" w:color="DEE2E6"/>
               <w:left w:val="single" w:sz="4" w:space="0" w:color="DEE2E6"/>
@@ -3741,7 +3832,7 @@
         </w:tc>
         <w:tc>
           <w:tcPr>
-            <w:tcW w:w="2721" w:type="dxa"/>
+            <w:tcW w:w="2722" w:type="dxa"/>
             <w:tcBorders>
               <w:top w:val="single" w:sz="6" w:space="0" w:color="DEE2E6"/>
               <w:left w:val="single" w:sz="4" w:space="0" w:color="DEE2E6"/>
@@ -6261,17 +6352,7 @@
                 <w:sz w:val="12"/>
                 <w:szCs w:val="12"/>
               </w:rPr>
-              <w:t>Codi</w:t>
-            </w:r>
-            <w:r>
-              <w:rPr>
-                <w:rFonts w:ascii="arial" w:hAnsi="arial"/>
-                <w:b/>
-                <w:color w:val="202529"/>
-                <w:sz w:val="12"/>
-                <w:szCs w:val="12"/>
-              </w:rPr>
-              <w:t xml:space="preserve"> de contacte </w:t>
+              <w:t xml:space="preserve">Codi de contacte </w:t>
             </w:r>
             <w:r>
               <w:rPr>

</xml_diff>